<commit_message>
chore: updated packages; chore: minor text changes in resume;
</commit_message>
<xml_diff>
--- a/public/docs/helmuth_saatkamp_resume.docx
+++ b/public/docs/helmuth_saatkamp_resume.docx
@@ -205,79 +205,35 @@
                 <w:lang w:val="pt-BR"/>
               </w:rPr>
             </w:pPr>
-            <w:r>
-              <w:rPr>
-                <w:rFonts w:ascii="Proxima Nova" w:eastAsia="Proxima Nova" w:hAnsi="Proxima Nova" w:cs="Proxima Nova"/>
-                <w:color w:val="666666"/>
-                <w:u w:val="single"/>
-                <w:lang w:val="pt-BR"/>
-              </w:rPr>
-              <w:fldChar w:fldCharType="begin"/>
-            </w:r>
-            <w:r>
-              <w:rPr>
-                <w:rFonts w:ascii="Proxima Nova" w:eastAsia="Proxima Nova" w:hAnsi="Proxima Nova" w:cs="Proxima Nova"/>
-                <w:color w:val="666666"/>
-                <w:u w:val="single"/>
-                <w:lang w:val="pt-BR"/>
-              </w:rPr>
-              <w:instrText xml:space="preserve">HYPERLINK "mailto:helmuthdu@gmail.com" \h </w:instrText>
-            </w:r>
-            <w:r>
-              <w:rPr>
-                <w:rFonts w:ascii="Proxima Nova" w:eastAsia="Proxima Nova" w:hAnsi="Proxima Nova" w:cs="Proxima Nova"/>
-                <w:color w:val="666666"/>
-                <w:u w:val="single"/>
-                <w:lang w:val="pt-BR"/>
-              </w:rPr>
-            </w:r>
-            <w:r>
-              <w:rPr>
-                <w:rFonts w:ascii="Proxima Nova" w:eastAsia="Proxima Nova" w:hAnsi="Proxima Nova" w:cs="Proxima Nova"/>
-                <w:color w:val="666666"/>
-                <w:u w:val="single"/>
-                <w:lang w:val="pt-BR"/>
-              </w:rPr>
-              <w:fldChar w:fldCharType="separate"/>
-            </w:r>
-            <w:r>
-              <w:rPr>
-                <w:rFonts w:ascii="Proxima Nova" w:eastAsia="Proxima Nova" w:hAnsi="Proxima Nova" w:cs="Proxima Nova"/>
-                <w:color w:val="666666"/>
-                <w:u w:val="single"/>
-                <w:lang w:val="pt-BR"/>
-              </w:rPr>
-              <w:t>helmuthdu</w:t>
-            </w:r>
-            <w:r>
-              <w:rPr>
-                <w:rFonts w:ascii="Proxima Nova" w:eastAsia="Proxima Nova" w:hAnsi="Proxima Nova" w:cs="Proxima Nova"/>
-                <w:color w:val="666666"/>
-                <w:u w:val="single"/>
-                <w:lang w:val="pt-BR"/>
-              </w:rPr>
-              <w:t>@gmail.com</w:t>
-            </w:r>
-            <w:r>
-              <w:rPr>
-                <w:rFonts w:ascii="Proxima Nova" w:eastAsia="Proxima Nova" w:hAnsi="Proxima Nova" w:cs="Proxima Nova"/>
-                <w:color w:val="666666"/>
-                <w:u w:val="single"/>
-                <w:lang w:val="pt-BR"/>
-              </w:rPr>
-              <w:br/>
-            </w:r>
-            <w:r>
-              <w:rPr>
-                <w:rFonts w:ascii="Proxima Nova" w:eastAsia="Proxima Nova" w:hAnsi="Proxima Nova" w:cs="Proxima Nova"/>
-                <w:color w:val="666666"/>
-                <w:u w:val="single"/>
-                <w:lang w:val="pt-BR"/>
-              </w:rPr>
-              <w:fldChar w:fldCharType="end"/>
-            </w:r>
-            <w:bookmarkStart w:id="1" w:name="_GoBack"/>
-            <w:bookmarkEnd w:id="1"/>
+            <w:hyperlink r:id="rId10">
+              <w:r>
+                <w:rPr>
+                  <w:rFonts w:ascii="Proxima Nova" w:eastAsia="Proxima Nova" w:hAnsi="Proxima Nova" w:cs="Proxima Nova"/>
+                  <w:color w:val="666666"/>
+                  <w:u w:val="single"/>
+                  <w:lang w:val="pt-BR"/>
+                </w:rPr>
+                <w:t>helmuthdu</w:t>
+              </w:r>
+              <w:r>
+                <w:rPr>
+                  <w:rFonts w:ascii="Proxima Nova" w:eastAsia="Proxima Nova" w:hAnsi="Proxima Nova" w:cs="Proxima Nova"/>
+                  <w:color w:val="666666"/>
+                  <w:u w:val="single"/>
+                  <w:lang w:val="pt-BR"/>
+                </w:rPr>
+                <w:t>@gmail.com</w:t>
+              </w:r>
+              <w:r>
+                <w:rPr>
+                  <w:rFonts w:ascii="Proxima Nova" w:eastAsia="Proxima Nova" w:hAnsi="Proxima Nova" w:cs="Proxima Nova"/>
+                  <w:color w:val="666666"/>
+                  <w:u w:val="single"/>
+                  <w:lang w:val="pt-BR"/>
+                </w:rPr>
+                <w:br/>
+              </w:r>
+            </w:hyperlink>
             <w:r>
               <w:rPr>
                 <w:rFonts w:ascii="Proxima Nova" w:eastAsia="Proxima Nova" w:hAnsi="Proxima Nova" w:cs="Proxima Nova"/>
@@ -297,8 +253,8 @@
           <w:lang w:val="en-US"/>
         </w:rPr>
       </w:pPr>
-      <w:bookmarkStart w:id="2" w:name="_xilq3no4l05s" w:colFirst="0" w:colLast="0"/>
-      <w:bookmarkEnd w:id="2"/>
+      <w:bookmarkStart w:id="1" w:name="_xilq3no4l05s" w:colFirst="0" w:colLast="0"/>
+      <w:bookmarkEnd w:id="1"/>
       <w:r>
         <w:rPr>
           <w:lang w:val="en-US"/>
@@ -314,8 +270,8 @@
           <w:lang w:val="en-US"/>
         </w:rPr>
       </w:pPr>
-      <w:bookmarkStart w:id="3" w:name="_kb6tdcv6o578" w:colFirst="0" w:colLast="0"/>
-      <w:bookmarkEnd w:id="3"/>
+      <w:bookmarkStart w:id="2" w:name="_kb6tdcv6o578" w:colFirst="0" w:colLast="0"/>
+      <w:bookmarkEnd w:id="2"/>
       <w:r>
         <w:rPr>
           <w:lang w:val="en-US"/>
@@ -485,7 +441,23 @@
           <w:sz w:val="24"/>
           <w:szCs w:val="24"/>
         </w:rPr>
-        <w:t xml:space="preserve"> using Vue, Kendo-UI and Node</w:t>
+        <w:t xml:space="preserve"> using Vue, Kendo-UI</w:t>
+      </w:r>
+      <w:r>
+        <w:rPr>
+          <w:rFonts w:ascii="Proxima Nova" w:eastAsia="Proxima Nova" w:hAnsi="Proxima Nova" w:cs="Proxima Nova"/>
+          <w:sz w:val="24"/>
+          <w:szCs w:val="24"/>
+        </w:rPr>
+        <w:t>,</w:t>
+      </w:r>
+      <w:r>
+        <w:rPr>
+          <w:rFonts w:ascii="Proxima Nova" w:eastAsia="Proxima Nova" w:hAnsi="Proxima Nova" w:cs="Proxima Nova"/>
+          <w:sz w:val="24"/>
+          <w:szCs w:val="24"/>
+        </w:rPr>
+        <w:t xml:space="preserve"> and Node</w:t>
       </w:r>
       <w:r>
         <w:rPr>
@@ -605,8 +577,8 @@
           <w:u w:val="single"/>
         </w:rPr>
       </w:pPr>
-      <w:bookmarkStart w:id="4" w:name="_khmqyffcchdn" w:colFirst="0" w:colLast="0"/>
-      <w:bookmarkEnd w:id="4"/>
+      <w:bookmarkStart w:id="3" w:name="_khmqyffcchdn" w:colFirst="0" w:colLast="0"/>
+      <w:bookmarkEnd w:id="3"/>
       <w:r>
         <w:t>Systems Analyst</w:t>
       </w:r>
@@ -822,26 +794,26 @@
     </w:p>
     <w:p>
       <w:pPr>
-        <w:spacing w:line="360" w:lineRule="auto"/>
-        <w:rPr>
-          <w:rFonts w:ascii="Proxima Nova" w:eastAsia="Proxima Nova" w:hAnsi="Proxima Nova" w:cs="Proxima Nova"/>
-          <w:sz w:val="24"/>
-          <w:szCs w:val="24"/>
-          <w:u w:val="single"/>
-        </w:rPr>
-      </w:pPr>
-    </w:p>
-    <w:p>
-      <w:pPr>
-        <w:pStyle w:val="Ttulo2"/>
-      </w:pPr>
-      <w:bookmarkStart w:id="5" w:name="_jdanbevp6oeo" w:colFirst="0" w:colLast="0"/>
+        <w:pStyle w:val="SectionTitle"/>
+        <w:rPr>
+          <w:lang w:val="en-US"/>
+        </w:rPr>
+      </w:pPr>
+      <w:bookmarkStart w:id="4" w:name="_jdanbevp6oeo" w:colFirst="0" w:colLast="0"/>
+      <w:bookmarkEnd w:id="4"/>
+      <w:r>
+        <w:rPr>
+          <w:lang w:val="en-US"/>
+        </w:rPr>
+        <w:t>FREELANCE</w:t>
+      </w:r>
+      <w:bookmarkStart w:id="5" w:name="_GoBack"/>
       <w:bookmarkEnd w:id="5"/>
       <w:r>
-        <w:t>Freelancer</w:t>
-      </w:r>
-      <w:r>
-        <w:t xml:space="preserve"> Experiences:</w:t>
+        <w:rPr>
+          <w:lang w:val="en-US"/>
+        </w:rPr>
+        <w:t xml:space="preserve"> EXPERIENCE</w:t>
       </w:r>
     </w:p>
     <w:p>
@@ -865,7 +837,7 @@
         </w:rPr>
         <w:t xml:space="preserve">Developed a </w:t>
       </w:r>
-      <w:hyperlink r:id="rId10" w:history="1">
+      <w:hyperlink r:id="rId11" w:history="1">
         <w:r>
           <w:rPr>
             <w:rStyle w:val="Hyperlink"/>
@@ -883,23 +855,99 @@
           <w:sz w:val="24"/>
           <w:szCs w:val="24"/>
         </w:rPr>
-        <w:t xml:space="preserve"> for a </w:t>
-      </w:r>
-      <w:r>
-        <w:rPr>
-          <w:rFonts w:ascii="Proxima Nova" w:eastAsia="Proxima Nova" w:hAnsi="Proxima Nova" w:cs="Proxima Nova"/>
-          <w:sz w:val="24"/>
-          <w:szCs w:val="24"/>
-        </w:rPr>
-        <w:t xml:space="preserve">large </w:t>
-      </w:r>
-      <w:r>
-        <w:rPr>
-          <w:rFonts w:ascii="Proxima Nova" w:eastAsia="Proxima Nova" w:hAnsi="Proxima Nova" w:cs="Proxima Nova"/>
-          <w:sz w:val="24"/>
-          <w:szCs w:val="24"/>
-        </w:rPr>
-        <w:t xml:space="preserve">local church using Angular, ASP.NET Core and SQL Server </w:t>
+        <w:t xml:space="preserve"> for</w:t>
+      </w:r>
+      <w:r>
+        <w:rPr>
+          <w:rFonts w:ascii="Proxima Nova" w:eastAsia="Proxima Nova" w:hAnsi="Proxima Nova" w:cs="Proxima Nova"/>
+          <w:sz w:val="24"/>
+          <w:szCs w:val="24"/>
+        </w:rPr>
+        <w:t xml:space="preserve"> the </w:t>
+      </w:r>
+      <w:r>
+        <w:rPr>
+          <w:rFonts w:ascii="Proxima Nova" w:eastAsia="Proxima Nova" w:hAnsi="Proxima Nova" w:cs="Proxima Nova"/>
+          <w:sz w:val="24"/>
+          <w:szCs w:val="24"/>
+        </w:rPr>
+        <w:t>kid’s</w:t>
+      </w:r>
+      <w:r>
+        <w:rPr>
+          <w:rFonts w:ascii="Proxima Nova" w:eastAsia="Proxima Nova" w:hAnsi="Proxima Nova" w:cs="Proxima Nova"/>
+          <w:sz w:val="24"/>
+          <w:szCs w:val="24"/>
+        </w:rPr>
+        <w:t xml:space="preserve"> department </w:t>
+      </w:r>
+      <w:r>
+        <w:rPr>
+          <w:rFonts w:ascii="Proxima Nova" w:eastAsia="Proxima Nova" w:hAnsi="Proxima Nova" w:cs="Proxima Nova"/>
+          <w:sz w:val="24"/>
+          <w:szCs w:val="24"/>
+        </w:rPr>
+        <w:t>at</w:t>
+      </w:r>
+      <w:r>
+        <w:rPr>
+          <w:rFonts w:ascii="Proxima Nova" w:eastAsia="Proxima Nova" w:hAnsi="Proxima Nova" w:cs="Proxima Nova"/>
+          <w:sz w:val="24"/>
+          <w:szCs w:val="24"/>
+        </w:rPr>
+        <w:t xml:space="preserve"> </w:t>
+      </w:r>
+      <w:hyperlink r:id="rId12" w:history="1">
+        <w:r>
+          <w:rPr>
+            <w:rStyle w:val="Hyperlink"/>
+            <w:rFonts w:ascii="Proxima Nova" w:eastAsia="Proxima Nova" w:hAnsi="Proxima Nova" w:cs="Proxima Nova"/>
+            <w:color w:val="262626" w:themeColor="text1" w:themeTint="D9"/>
+            <w:sz w:val="24"/>
+            <w:szCs w:val="24"/>
+          </w:rPr>
+          <w:t>Community of Nations</w:t>
+        </w:r>
+      </w:hyperlink>
+      <w:r>
+        <w:rPr>
+          <w:rFonts w:ascii="Proxima Nova" w:eastAsia="Proxima Nova" w:hAnsi="Proxima Nova" w:cs="Proxima Nova"/>
+          <w:sz w:val="24"/>
+          <w:szCs w:val="24"/>
+        </w:rPr>
+        <w:t xml:space="preserve"> using Angular, ASP.NET Core</w:t>
+      </w:r>
+      <w:r>
+        <w:rPr>
+          <w:rFonts w:ascii="Proxima Nova" w:eastAsia="Proxima Nova" w:hAnsi="Proxima Nova" w:cs="Proxima Nova"/>
+          <w:sz w:val="24"/>
+          <w:szCs w:val="24"/>
+        </w:rPr>
+        <w:t xml:space="preserve">, </w:t>
+      </w:r>
+      <w:r>
+        <w:rPr>
+          <w:rFonts w:ascii="Proxima Nova" w:eastAsia="Proxima Nova" w:hAnsi="Proxima Nova" w:cs="Proxima Nova"/>
+          <w:sz w:val="24"/>
+          <w:szCs w:val="24"/>
+        </w:rPr>
+        <w:t>SQL Server</w:t>
+      </w:r>
+      <w:r>
+        <w:rPr>
+          <w:rFonts w:ascii="Proxima Nova" w:eastAsia="Proxima Nova" w:hAnsi="Proxima Nova" w:cs="Proxima Nova"/>
+          <w:sz w:val="24"/>
+          <w:szCs w:val="24"/>
+        </w:rPr>
+        <w:t>,</w:t>
+      </w:r>
+      <w:r>
+        <w:rPr>
+          <w:rFonts w:ascii="Proxima Nova" w:eastAsia="Proxima Nova" w:hAnsi="Proxima Nova" w:cs="Proxima Nova"/>
+          <w:sz w:val="24"/>
+          <w:szCs w:val="24"/>
+        </w:rPr>
+        <w:t xml:space="preserve"> </w:t>
       </w:r>
       <w:r>
         <w:rPr>
@@ -993,7 +1041,7 @@
         </w:rPr>
         <w:t xml:space="preserve">for the </w:t>
       </w:r>
-      <w:hyperlink r:id="rId11" w:history="1">
+      <w:hyperlink r:id="rId13" w:history="1">
         <w:r>
           <w:rPr>
             <w:rStyle w:val="Hyperlink"/>
@@ -1267,7 +1315,7 @@
       </w:r>
     </w:p>
     <w:sectPr>
-      <w:headerReference w:type="default" r:id="rId12"/>
+      <w:headerReference w:type="default" r:id="rId14"/>
       <w:pgSz w:w="12240" w:h="15840"/>
       <w:pgMar w:top="1440" w:right="1080" w:bottom="1440" w:left="1080" w:header="0" w:footer="720" w:gutter="0"/>
       <w:pgNumType w:start="1"/>
@@ -2496,7 +2544,7 @@
 </file>
 
 <file path=customXml/itemProps1.xml><?xml version="1.0" encoding="utf-8"?>
-<ds:datastoreItem xmlns:ds="http://schemas.openxmlformats.org/officeDocument/2006/customXml" ds:itemID="{D0BDB978-704E-4245-B6F9-3A550BC76EFE}">
+<ds:datastoreItem xmlns:ds="http://schemas.openxmlformats.org/officeDocument/2006/customXml" ds:itemID="{F4FC6134-F396-452D-B529-F7181D74FEF1}">
   <ds:schemaRefs>
     <ds:schemaRef ds:uri="http://schemas.openxmlformats.org/officeDocument/2006/bibliography"/>
   </ds:schemaRefs>

</xml_diff>